<commit_message>
order to learn cs
</commit_message>
<xml_diff>
--- a/CS课程学习笔记.docx
+++ b/CS课程学习笔记.docx
@@ -65,9 +65,6 @@
         <w:pStyle w:val="a3"/>
         <w:ind w:left="360" w:firstLineChars="0" w:firstLine="0"/>
         <w:jc w:val="left"/>
-        <w:rPr>
-          <w:rFonts w:hint="eastAsia"/>
-        </w:rPr>
       </w:pPr>
       <w:r>
         <w:rPr>
@@ -87,9 +84,6 @@
         <w:pStyle w:val="a3"/>
         <w:ind w:left="360" w:firstLineChars="0" w:firstLine="0"/>
         <w:jc w:val="left"/>
-        <w:rPr>
-          <w:rFonts w:hint="eastAsia"/>
-        </w:rPr>
       </w:pPr>
       <w:r>
         <w:rPr>
@@ -127,6 +121,9 @@
         <w:pStyle w:val="a3"/>
         <w:ind w:left="360" w:firstLineChars="0" w:firstLine="0"/>
         <w:jc w:val="left"/>
+        <w:rPr>
+          <w:rFonts w:hint="eastAsia"/>
+        </w:rPr>
       </w:pPr>
       <w:r>
         <w:rPr>
@@ -174,8 +171,94 @@
         </w:rPr>
         <w:t>？</w:t>
       </w:r>
+    </w:p>
+    <w:p>
+      <w:pPr>
+        <w:pStyle w:val="a3"/>
+        <w:ind w:left="360" w:firstLineChars="0" w:firstLine="0"/>
+        <w:jc w:val="left"/>
+        <w:rPr>
+          <w:rFonts w:hint="eastAsia"/>
+          <w:b/>
+        </w:rPr>
+      </w:pPr>
       <w:bookmarkStart w:id="0" w:name="_GoBack"/>
-      <w:bookmarkEnd w:id="0"/>
+      <w:r>
+        <w:rPr>
+          <w:rFonts w:hint="eastAsia"/>
+          <w:b/>
+        </w:rPr>
+        <w:t>学习顺序：</w:t>
+      </w:r>
+    </w:p>
+    <w:bookmarkEnd w:id="0"/>
+    <w:p>
+      <w:pPr>
+        <w:pStyle w:val="a3"/>
+        <w:ind w:left="360" w:firstLineChars="0" w:firstLine="0"/>
+        <w:jc w:val="left"/>
+        <w:rPr>
+          <w:rFonts w:hint="eastAsia"/>
+        </w:rPr>
+      </w:pPr>
+      <w:r>
+        <w:rPr>
+          <w:rFonts w:hint="eastAsia"/>
+        </w:rPr>
+        <w:tab/>
+      </w:r>
+      <w:r>
+        <w:rPr>
+          <w:rFonts w:hint="eastAsia"/>
+        </w:rPr>
+        <w:tab/>
+      </w:r>
+      <w:r>
+        <w:rPr>
+          <w:rFonts w:hint="eastAsia"/>
+        </w:rPr>
+        <w:t>数据结构和算法</w:t>
+      </w:r>
+      <w:r>
+        <w:sym w:font="Wingdings" w:char="F0E8"/>
+      </w:r>
+      <w:r>
+        <w:rPr>
+          <w:rFonts w:hint="eastAsia"/>
+        </w:rPr>
+        <w:t>操作系统</w:t>
+      </w:r>
+      <w:r>
+        <w:sym w:font="Wingdings" w:char="F0E8"/>
+      </w:r>
+      <w:r>
+        <w:rPr>
+          <w:rFonts w:hint="eastAsia"/>
+        </w:rPr>
+        <w:t>计算机网络</w:t>
+      </w:r>
+      <w:r>
+        <w:sym w:font="Wingdings" w:char="F0E8"/>
+      </w:r>
+      <w:r>
+        <w:rPr>
+          <w:rFonts w:hint="eastAsia"/>
+        </w:rPr>
+        <w:t>计算机组成原理。</w:t>
+      </w:r>
+    </w:p>
+    <w:p>
+      <w:pPr>
+        <w:pStyle w:val="a3"/>
+        <w:ind w:left="360" w:firstLineChars="0" w:firstLine="0"/>
+        <w:jc w:val="left"/>
+      </w:pPr>
+      <w:r>
+        <w:rPr>
+          <w:rFonts w:hint="eastAsia"/>
+        </w:rPr>
+        <w:t>优先学习数据结构和算法，后面的三门课顺序无所谓，先学一门编程语言再来学这四门基础课程会比较好学点。</w:t>
+      </w:r>
     </w:p>
     <w:p>
       <w:pPr>

</xml_diff>